<commit_message>
Cambios en los test y añadido la salida por audio
Cambios en los test #146  #147  y añadido la salida por audio #144
</commit_message>
<xml_diff>
--- a/doc/Diseño/AplicaciónFinal/Pruebas/Unitarias/RFinalActivity.docx
+++ b/doc/Diseño/AplicaciónFinal/Pruebas/Unitarias/RFinalActivity.docx
@@ -773,8 +773,6 @@
               </w:rPr>
               <w:t>r</w:t>
             </w:r>
-            <w:bookmarkStart w:id="0" w:name="_GoBack"/>
-            <w:bookmarkEnd w:id="0"/>
             <w:r>
               <w:rPr>
                 <w:rFonts w:ascii="Times New Roman" w:eastAsia="Times New Roman" w:hAnsi="Times New Roman" w:cs="Times New Roman"/>
@@ -916,38 +914,8 @@
               </w:rPr>
               <w:t>Esc</w:t>
             </w:r>
-            <w:proofErr w:type="spellEnd"/>
-          </w:p>
-          <w:p>
-            <w:pPr>
-              <w:numPr>
-                <w:ilvl w:val="0"/>
-                <w:numId w:val="1"/>
-              </w:numPr>
-              <w:spacing w:before="100" w:beforeAutospacing="1" w:after="142" w:line="288" w:lineRule="auto"/>
-              <w:rPr>
-                <w:rFonts w:ascii="Times New Roman" w:eastAsia="Times New Roman" w:hAnsi="Times New Roman" w:cs="Times New Roman"/>
-                <w:szCs w:val="24"/>
-                <w:lang w:eastAsia="es-ES"/>
-              </w:rPr>
-            </w:pPr>
-            <w:r>
-              <w:rPr>
-                <w:rFonts w:ascii="Times New Roman" w:eastAsia="Times New Roman" w:hAnsi="Times New Roman" w:cs="Times New Roman"/>
-                <w:szCs w:val="24"/>
-                <w:lang w:eastAsia="es-ES"/>
-              </w:rPr>
-              <w:t xml:space="preserve">Comprobar que con el ejemplo actual solo se muestran dos imágenes y dos resultados, y el resto no están visibles: </w:t>
-            </w:r>
-            <w:proofErr w:type="spellStart"/>
-            <w:r>
-              <w:rPr>
-                <w:rFonts w:ascii="Times New Roman" w:eastAsia="Times New Roman" w:hAnsi="Times New Roman" w:cs="Times New Roman"/>
-                <w:szCs w:val="24"/>
-                <w:lang w:eastAsia="es-ES"/>
-              </w:rPr>
-              <w:t>testResultado</w:t>
-            </w:r>
+            <w:bookmarkStart w:id="0" w:name="_GoBack"/>
+            <w:bookmarkEnd w:id="0"/>
             <w:proofErr w:type="spellEnd"/>
           </w:p>
         </w:tc>

</xml_diff>